<commit_message>
Set line spacing to 1 (single) for all Word templates
Updated 69 Word templates to use single line spacing for
consistent document formatting.

https://claude.ai/code/session_01SidD7NFESrEF5eSboNgwyZ
</commit_message>
<xml_diff>
--- a/templates/word/ba_mc.docx
+++ b/templates/word/ba_mc.docx
@@ -5,46 +5,80 @@
     <w:p>
       <w:pPr>
         <w:pStyle w:val="Title"/>
+        <w:spacing w:line="240" w:lineRule="auto"/>
         <w:jc w:val="center"/>
       </w:pPr>
       <w:r>
         <w:t>BERITA ACARA MONTHLY CERTIFICATE</w:t>
       </w:r>
     </w:p>
-    <w:p/>
     <w:p>
+      <w:pPr>
+        <w:spacing w:line="240" w:lineRule="auto"/>
+      </w:pPr>
+    </w:p>
+    <w:p>
+      <w:pPr>
+        <w:spacing w:line="240" w:lineRule="auto"/>
+      </w:pPr>
       <w:r>
         <w:t>Nomor: {{nomor_ba_mc}}</w:t>
       </w:r>
     </w:p>
-    <w:p/>
     <w:p>
+      <w:pPr>
+        <w:spacing w:line="240" w:lineRule="auto"/>
+      </w:pPr>
+    </w:p>
+    <w:p>
+      <w:pPr>
+        <w:spacing w:line="240" w:lineRule="auto"/>
+      </w:pPr>
       <w:r>
         <w:t>Nama Pekerjaan: {{nama_kegiatan}}</w:t>
       </w:r>
     </w:p>
     <w:p>
+      <w:pPr>
+        <w:spacing w:line="240" w:lineRule="auto"/>
+      </w:pPr>
       <w:r>
         <w:t>Nomor Kontrak: {{nomor_kontrak}}</w:t>
       </w:r>
     </w:p>
     <w:p>
+      <w:pPr>
+        <w:spacing w:line="240" w:lineRule="auto"/>
+      </w:pPr>
       <w:r>
         <w:t>Periode: {{periode_mc}}</w:t>
       </w:r>
     </w:p>
-    <w:p/>
     <w:p>
+      <w:pPr>
+        <w:spacing w:line="240" w:lineRule="auto"/>
+      </w:pPr>
+    </w:p>
+    <w:p>
+      <w:pPr>
+        <w:spacing w:line="240" w:lineRule="auto"/>
+      </w:pPr>
       <w:r>
         <w:t>Progress Fisik: {{progress_fisik}}%</w:t>
       </w:r>
     </w:p>
     <w:p>
+      <w:pPr>
+        <w:spacing w:line="240" w:lineRule="auto"/>
+      </w:pPr>
       <w:r>
         <w:t>Progress Keuangan: {{progress_keuangan}}%</w:t>
       </w:r>
     </w:p>
     <w:p>
+      <w:pPr>
+        <w:spacing w:line="240" w:lineRule="auto"/>
+      </w:pPr>
       <w:r>
         <w:t>Nilai Termin: {{nilai_termin:rupiah}}</w:t>
       </w:r>

</xml_diff>